<commit_message>
add payment app & upgrade utils.py-r.
</commit_message>
<xml_diff>
--- a/google map template/Note.docx
+++ b/google map template/Note.docx
@@ -52,7 +52,6 @@
         <w:t>=</w:t>
       </w:r>
       <w:proofErr w:type="spellStart"/>
-      <w:proofErr w:type="gramStart"/>
       <w:r>
         <w:rPr>
           <w:color w:val="A9B7C6"/>
@@ -62,7 +61,6 @@
         <w:t>models.URLField</w:t>
       </w:r>
       <w:proofErr w:type="spellEnd"/>
-      <w:proofErr w:type="gramEnd"/>
       <w:r>
         <w:rPr>
           <w:color w:val="A9B7C6"/>
@@ -158,9 +156,9 @@
     <w:p>
       <w:pPr>
         <w:rPr>
-          <w:bCs/>
-          <w:color w:val="4472C4" w:themeColor="accent1"/>
-          <w:u w:val="single"/>
+          <w:rStyle w:val="Hyperlink"/>
+          <w:bCs/>
+          <w:rtl/>
           <w14:shadow w14:blurRad="38100" w14:dist="25400" w14:dir="5400000" w14:sx="100000" w14:sy="100000" w14:kx="0" w14:ky="0" w14:algn="ctr">
             <w14:srgbClr w14:val="6E747A">
               <w14:alpha w14:val="57000"/>
@@ -190,6 +188,207 @@
             </w14:textOutline>
           </w:rPr>
           <w:t>https://maps.google.com/maps?q=32.622807,51.643099&amp;ll=32.622807,51.643099&amp;z=16</w:t>
+        </w:r>
+      </w:hyperlink>
+    </w:p>
+    <w:p>
+      <w:pPr>
+        <w:rPr>
+          <w:rStyle w:val="Hyperlink"/>
+          <w:bCs/>
+          <w:rtl/>
+          <w14:shadow w14:blurRad="38100" w14:dist="25400" w14:dir="5400000" w14:sx="100000" w14:sy="100000" w14:kx="0" w14:ky="0" w14:algn="ctr">
+            <w14:srgbClr w14:val="6E747A">
+              <w14:alpha w14:val="57000"/>
+            </w14:srgbClr>
+          </w14:shadow>
+          <w14:textOutline w14:w="0" w14:cap="flat" w14:cmpd="sng" w14:algn="ctr">
+            <w14:noFill/>
+            <w14:prstDash w14:val="solid"/>
+            <w14:round/>
+          </w14:textOutline>
+        </w:rPr>
+      </w:pPr>
+    </w:p>
+    <w:p>
+      <w:pPr>
+        <w:rPr>
+          <w:rStyle w:val="Hyperlink"/>
+          <w:bCs/>
+          <w:strike/>
+          <w:color w:val="auto"/>
+          <w:rtl/>
+          <w14:shadow w14:blurRad="38100" w14:dist="25400" w14:dir="5400000" w14:sx="100000" w14:sy="100000" w14:kx="0" w14:ky="0" w14:algn="ctr">
+            <w14:srgbClr w14:val="6E747A">
+              <w14:alpha w14:val="57000"/>
+            </w14:srgbClr>
+          </w14:shadow>
+          <w14:textOutline w14:w="0" w14:cap="flat" w14:cmpd="sng" w14:algn="ctr">
+            <w14:noFill/>
+            <w14:prstDash w14:val="solid"/>
+            <w14:round/>
+          </w14:textOutline>
+        </w:rPr>
+      </w:pPr>
+      <w:r>
+        <w:rPr>
+          <w:rStyle w:val="Hyperlink"/>
+          <w:rFonts w:hint="cs"/>
+          <w:bCs/>
+          <w:strike/>
+          <w:color w:val="auto"/>
+          <w:rtl/>
+          <w14:shadow w14:blurRad="38100" w14:dist="25400" w14:dir="5400000" w14:sx="100000" w14:sy="100000" w14:kx="0" w14:ky="0" w14:algn="ctr">
+            <w14:srgbClr w14:val="6E747A">
+              <w14:alpha w14:val="57000"/>
+            </w14:srgbClr>
+          </w14:shadow>
+          <w14:textOutline w14:w="0" w14:cap="flat" w14:cmpd="sng" w14:algn="ctr">
+            <w14:noFill/>
+            <w14:prstDash w14:val="solid"/>
+            <w14:round/>
+          </w14:textOutline>
+        </w:rPr>
+        <w:t>-------------------------------------------------------------------------------------------------------------------------------</w:t>
+      </w:r>
+    </w:p>
+    <w:p>
+      <w:pPr>
+        <w:rPr>
+          <w:bCs/>
+          <w:strike/>
+          <w:color w:val="4472C4" w:themeColor="accent1"/>
+          <w:u w:val="single"/>
+          <w:rtl/>
+          <w14:shadow w14:blurRad="38100" w14:dist="25400" w14:dir="5400000" w14:sx="100000" w14:sy="100000" w14:kx="0" w14:ky="0" w14:algn="ctr">
+            <w14:srgbClr w14:val="6E747A">
+              <w14:alpha w14:val="57000"/>
+            </w14:srgbClr>
+          </w14:shadow>
+          <w14:textOutline w14:w="0" w14:cap="flat" w14:cmpd="sng" w14:algn="ctr">
+            <w14:noFill/>
+            <w14:prstDash w14:val="solid"/>
+            <w14:round/>
+          </w14:textOutline>
+        </w:rPr>
+      </w:pPr>
+    </w:p>
+    <w:p>
+      <w:pPr>
+        <w:rPr>
+          <w:bCs/>
+          <w:color w:val="FF0000"/>
+          <w:sz w:val="50"/>
+          <w:szCs w:val="50"/>
+          <w:lang w:bidi="fa-IR"/>
+          <w14:shadow w14:blurRad="38100" w14:dist="25400" w14:dir="5400000" w14:sx="100000" w14:sy="100000" w14:kx="0" w14:ky="0" w14:algn="ctr">
+            <w14:srgbClr w14:val="6E747A">
+              <w14:alpha w14:val="57000"/>
+            </w14:srgbClr>
+          </w14:shadow>
+          <w14:textOutline w14:w="0" w14:cap="flat" w14:cmpd="sng" w14:algn="ctr">
+            <w14:noFill/>
+            <w14:prstDash w14:val="solid"/>
+            <w14:round/>
+          </w14:textOutline>
+        </w:rPr>
+      </w:pPr>
+      <w:r>
+        <w:rPr>
+          <w:bCs/>
+          <w:color w:val="FF0000"/>
+          <w:sz w:val="50"/>
+          <w:szCs w:val="50"/>
+          <w:lang w:bidi="fa-IR"/>
+          <w14:shadow w14:blurRad="38100" w14:dist="25400" w14:dir="5400000" w14:sx="100000" w14:sy="100000" w14:kx="0" w14:ky="0" w14:algn="ctr">
+            <w14:srgbClr w14:val="6E747A">
+              <w14:alpha w14:val="57000"/>
+            </w14:srgbClr>
+          </w14:shadow>
+          <w14:textOutline w14:w="0" w14:cap="flat" w14:cmpd="sng" w14:algn="ctr">
+            <w14:noFill/>
+            <w14:prstDash w14:val="solid"/>
+            <w14:round/>
+          </w14:textOutline>
+        </w:rPr>
+        <w:t>Source:</w:t>
+      </w:r>
+    </w:p>
+    <w:p>
+      <w:pPr>
+        <w:rPr>
+          <w:bCs/>
+          <w:color w:val="FF0000"/>
+          <w:sz w:val="40"/>
+          <w:szCs w:val="40"/>
+          <w:rtl/>
+          <w:lang w:bidi="fa-IR"/>
+          <w14:reflection w14:blurRad="6350" w14:stA="53000" w14:stPos="0" w14:endA="300" w14:endPos="35500" w14:dist="0" w14:dir="5400000" w14:fadeDir="5400000" w14:sx="100000" w14:sy="-90000" w14:kx="0" w14:ky="0" w14:algn="bl"/>
+          <w14:textOutline w14:w="0" w14:cap="flat" w14:cmpd="sng" w14:algn="ctr">
+            <w14:noFill/>
+            <w14:prstDash w14:val="solid"/>
+            <w14:round/>
+          </w14:textOutline>
+          <w14:textFill>
+            <w14:gradFill>
+              <w14:gsLst>
+                <w14:gs w14:pos="0">
+                  <w14:schemeClr w14:val="accent5">
+                    <w14:lumMod w14:val="50000"/>
+                  </w14:schemeClr>
+                </w14:gs>
+                <w14:gs w14:pos="50000">
+                  <w14:schemeClr w14:val="accent5"/>
+                </w14:gs>
+                <w14:gs w14:pos="100000">
+                  <w14:schemeClr w14:val="accent5">
+                    <w14:lumMod w14:val="60000"/>
+                    <w14:lumOff w14:val="40000"/>
+                  </w14:schemeClr>
+                </w14:gs>
+              </w14:gsLst>
+              <w14:lin w14:ang="5400000" w14:scaled="0"/>
+            </w14:gradFill>
+          </w14:textFill>
+        </w:rPr>
+      </w:pPr>
+      <w:hyperlink r:id="rId5" w:history="1">
+        <w:r>
+          <w:rPr>
+            <w:rStyle w:val="Hyperlink"/>
+            <w:bCs/>
+            <w:sz w:val="40"/>
+            <w:szCs w:val="40"/>
+            <w:lang w:bidi="fa-IR"/>
+            <w14:reflection w14:blurRad="6350" w14:stA="53000" w14:stPos="0" w14:endA="300" w14:endPos="35500" w14:dist="0" w14:dir="5400000" w14:fadeDir="5400000" w14:sx="100000" w14:sy="-90000" w14:kx="0" w14:ky="0" w14:algn="bl"/>
+            <w14:textOutline w14:w="0" w14:cap="flat" w14:cmpd="sng" w14:algn="ctr">
+              <w14:noFill/>
+              <w14:prstDash w14:val="solid"/>
+              <w14:round/>
+            </w14:textOutline>
+            <w14:textFill>
+              <w14:gradFill>
+                <w14:gsLst>
+                  <w14:gs w14:pos="0">
+                    <w14:schemeClr w14:val="accent5">
+                      <w14:lumMod w14:val="50000"/>
+                    </w14:schemeClr>
+                  </w14:gs>
+                  <w14:gs w14:pos="50000">
+                    <w14:schemeClr w14:val="accent5"/>
+                  </w14:gs>
+                  <w14:gs w14:pos="100000">
+                    <w14:schemeClr w14:val="accent5">
+                      <w14:lumMod w14:val="60000"/>
+                      <w14:lumOff w14:val="40000"/>
+                    </w14:schemeClr>
+                  </w14:gs>
+                </w14:gsLst>
+                <w14:lin w14:ang="5400000" w14:scaled="0"/>
+              </w14:gradFill>
+            </w14:textFill>
+          </w:rPr>
+          <w:t>https://www.embedmymap.com/</w:t>
         </w:r>
       </w:hyperlink>
     </w:p>
@@ -326,6 +525,7 @@
     <w:lsdException w:name="HTML Sample" w:semiHidden="1" w:unhideWhenUsed="1"/>
     <w:lsdException w:name="HTML Typewriter" w:semiHidden="1" w:unhideWhenUsed="1"/>
     <w:lsdException w:name="HTML Variable" w:semiHidden="1" w:unhideWhenUsed="1"/>
+    <w:lsdException w:name="Normal Table" w:semiHidden="1" w:unhideWhenUsed="1"/>
     <w:lsdException w:name="annotation subject" w:semiHidden="1" w:unhideWhenUsed="1"/>
     <w:lsdException w:name="No List" w:semiHidden="1" w:unhideWhenUsed="1"/>
     <w:lsdException w:name="Outline List 1" w:semiHidden="1" w:unhideWhenUsed="1"/>
@@ -372,8 +572,10 @@
     <w:lsdException w:name="Table Subtle 2" w:semiHidden="1" w:unhideWhenUsed="1"/>
     <w:lsdException w:name="Table Web 1" w:semiHidden="1" w:unhideWhenUsed="1"/>
     <w:lsdException w:name="Table Web 2" w:semiHidden="1" w:unhideWhenUsed="1"/>
+    <w:lsdException w:name="Table Web 3" w:semiHidden="1" w:unhideWhenUsed="1"/>
     <w:lsdException w:name="Balloon Text" w:semiHidden="1" w:unhideWhenUsed="1"/>
     <w:lsdException w:name="Table Grid" w:uiPriority="39"/>
+    <w:lsdException w:name="Table Theme" w:semiHidden="1" w:unhideWhenUsed="1"/>
     <w:lsdException w:name="Placeholder Text" w:semiHidden="1"/>
     <w:lsdException w:name="No Spacing" w:uiPriority="1" w:qFormat="1"/>
     <w:lsdException w:name="Light Shading" w:uiPriority="60"/>
@@ -602,6 +804,7 @@
   <w:style w:type="character" w:default="1" w:styleId="DefaultParagraphFont">
     <w:name w:val="Default Paragraph Font"/>
     <w:uiPriority w:val="1"/>
+    <w:semiHidden/>
     <w:unhideWhenUsed/>
   </w:style>
   <w:style w:type="table" w:default="1" w:styleId="TableNormal">

</xml_diff>